<commit_message>
Added abstract factory design pattern
</commit_message>
<xml_diff>
--- a/note/Design Pattern.docx
+++ b/note/Design Pattern.docx
@@ -17030,6 +17030,512 @@
           <w:szCs w:val="20"/>
         </w:rPr>
         <w:t xml:space="preserve"> to be executed as a single atomic transaction. If any of the operations fail, the entire transaction can be rolled back by simply undoing the commands that were executed.</w:t>
+      </w:r>
+    </w:p>
+    <w:p>
+      <w:pPr>
+        <w:pStyle w:val="paragraph"/>
+        <w:shd w:val="clear" w:color="auto" w:fill="FFFFFF"/>
+        <w:spacing w:after="0"/>
+        <w:jc w:val="center"/>
+        <w:textAlignment w:val="baseline"/>
+        <w:rPr>
+          <w:b/>
+          <w:color w:val="000000"/>
+          <w:sz w:val="20"/>
+          <w:szCs w:val="20"/>
+        </w:rPr>
+      </w:pPr>
+      <w:r>
+        <w:rPr>
+          <w:b/>
+          <w:color w:val="000000"/>
+          <w:sz w:val="20"/>
+          <w:szCs w:val="20"/>
+        </w:rPr>
+        <w:lastRenderedPageBreak/>
+        <w:t>Abstract Factory Design Pattern</w:t>
+      </w:r>
+    </w:p>
+    <w:p>
+      <w:pPr>
+        <w:pStyle w:val="paragraph"/>
+        <w:shd w:val="clear" w:color="auto" w:fill="FFFFFF"/>
+        <w:spacing w:after="0"/>
+        <w:textAlignment w:val="baseline"/>
+        <w:rPr>
+          <w:color w:val="000000"/>
+          <w:sz w:val="20"/>
+          <w:szCs w:val="20"/>
+        </w:rPr>
+      </w:pPr>
+      <w:r>
+        <w:rPr>
+          <w:color w:val="000000"/>
+          <w:sz w:val="20"/>
+          <w:szCs w:val="20"/>
+        </w:rPr>
+        <w:t xml:space="preserve">Abstract Factory </w:t>
+      </w:r>
+      <w:r>
+        <w:rPr>
+          <w:color w:val="000000"/>
+          <w:sz w:val="20"/>
+          <w:szCs w:val="20"/>
+        </w:rPr>
+        <w:t xml:space="preserve">design </w:t>
+      </w:r>
+      <w:r>
+        <w:rPr>
+          <w:color w:val="000000"/>
+          <w:sz w:val="20"/>
+          <w:szCs w:val="20"/>
+        </w:rPr>
+        <w:t>pattern allows you to create objects of different classes that share a common interface or belong to a common family of objects, without specifying the concrete class names directly in your code. This provides a way to encapsulate object creation and create families of objects that are interchangeable</w:t>
+      </w:r>
+      <w:r>
+        <w:rPr>
+          <w:color w:val="000000"/>
+          <w:sz w:val="20"/>
+          <w:szCs w:val="20"/>
+        </w:rPr>
+        <w:t>, extensible, and maintainable.</w:t>
+      </w:r>
+    </w:p>
+    <w:p>
+      <w:pPr>
+        <w:pStyle w:val="paragraph"/>
+        <w:shd w:val="clear" w:color="auto" w:fill="FFFFFF"/>
+        <w:spacing w:after="0"/>
+        <w:textAlignment w:val="baseline"/>
+        <w:rPr>
+          <w:color w:val="000000"/>
+          <w:sz w:val="20"/>
+          <w:szCs w:val="20"/>
+        </w:rPr>
+      </w:pPr>
+      <w:r>
+        <w:rPr>
+          <w:color w:val="000000"/>
+          <w:sz w:val="20"/>
+          <w:szCs w:val="20"/>
+        </w:rPr>
+        <w:t>The key components of the Abstract Factory</w:t>
+      </w:r>
+      <w:r>
+        <w:rPr>
+          <w:color w:val="000000"/>
+          <w:sz w:val="20"/>
+          <w:szCs w:val="20"/>
+        </w:rPr>
+        <w:t xml:space="preserve"> design</w:t>
+      </w:r>
+      <w:r>
+        <w:rPr>
+          <w:color w:val="000000"/>
+          <w:sz w:val="20"/>
+          <w:szCs w:val="20"/>
+        </w:rPr>
+        <w:t xml:space="preserve"> pattern are:</w:t>
+      </w:r>
+    </w:p>
+    <w:p>
+      <w:pPr>
+        <w:pStyle w:val="paragraph"/>
+        <w:numPr>
+          <w:ilvl w:val="0"/>
+          <w:numId w:val="36"/>
+        </w:numPr>
+        <w:shd w:val="clear" w:color="auto" w:fill="FFFFFF"/>
+        <w:spacing w:after="0"/>
+        <w:textAlignment w:val="baseline"/>
+        <w:rPr>
+          <w:color w:val="000000"/>
+          <w:sz w:val="20"/>
+          <w:szCs w:val="20"/>
+        </w:rPr>
+      </w:pPr>
+      <w:r>
+        <w:rPr>
+          <w:b/>
+          <w:color w:val="000000"/>
+          <w:sz w:val="20"/>
+          <w:szCs w:val="20"/>
+        </w:rPr>
+        <w:t>Abstract Factory</w:t>
+      </w:r>
+      <w:r>
+        <w:rPr>
+          <w:color w:val="000000"/>
+          <w:sz w:val="20"/>
+          <w:szCs w:val="20"/>
+        </w:rPr>
+        <w:t>: This is the interface that defines the methods for creating objects. It provides a common interface for creating different types of objects, but does not specify the concrete classe</w:t>
+      </w:r>
+      <w:r>
+        <w:rPr>
+          <w:color w:val="000000"/>
+          <w:sz w:val="20"/>
+          <w:szCs w:val="20"/>
+        </w:rPr>
+        <w:t>s.</w:t>
+      </w:r>
+    </w:p>
+    <w:p>
+      <w:pPr>
+        <w:pStyle w:val="paragraph"/>
+        <w:numPr>
+          <w:ilvl w:val="0"/>
+          <w:numId w:val="36"/>
+        </w:numPr>
+        <w:shd w:val="clear" w:color="auto" w:fill="FFFFFF"/>
+        <w:spacing w:after="0"/>
+        <w:textAlignment w:val="baseline"/>
+        <w:rPr>
+          <w:color w:val="000000"/>
+          <w:sz w:val="20"/>
+          <w:szCs w:val="20"/>
+        </w:rPr>
+      </w:pPr>
+      <w:r>
+        <w:rPr>
+          <w:b/>
+          <w:color w:val="000000"/>
+          <w:sz w:val="20"/>
+          <w:szCs w:val="20"/>
+        </w:rPr>
+        <w:t>Concrete Factories</w:t>
+      </w:r>
+      <w:r>
+        <w:rPr>
+          <w:color w:val="000000"/>
+          <w:sz w:val="20"/>
+          <w:szCs w:val="20"/>
+        </w:rPr>
+        <w:t>: These are the concrete classes that implement the Abstract Factory interface. They are responsible for creating objects of specific concrete classes that belong to a family or group of related objects.</w:t>
+      </w:r>
+    </w:p>
+    <w:p>
+      <w:pPr>
+        <w:pStyle w:val="paragraph"/>
+        <w:numPr>
+          <w:ilvl w:val="0"/>
+          <w:numId w:val="36"/>
+        </w:numPr>
+        <w:shd w:val="clear" w:color="auto" w:fill="FFFFFF"/>
+        <w:spacing w:after="0"/>
+        <w:textAlignment w:val="baseline"/>
+        <w:rPr>
+          <w:color w:val="000000"/>
+          <w:sz w:val="20"/>
+          <w:szCs w:val="20"/>
+        </w:rPr>
+      </w:pPr>
+      <w:r>
+        <w:rPr>
+          <w:b/>
+          <w:color w:val="000000"/>
+          <w:sz w:val="20"/>
+          <w:szCs w:val="20"/>
+        </w:rPr>
+        <w:t>Abstract Products</w:t>
+      </w:r>
+      <w:r>
+        <w:rPr>
+          <w:color w:val="000000"/>
+          <w:sz w:val="20"/>
+          <w:szCs w:val="20"/>
+        </w:rPr>
+        <w:t>: These are the abstract classes or interfaces that define the common interface for the products (objects) created by the Abstract Factory. These products belong to a fami</w:t>
+      </w:r>
+      <w:r>
+        <w:rPr>
+          <w:color w:val="000000"/>
+          <w:sz w:val="20"/>
+          <w:szCs w:val="20"/>
+        </w:rPr>
+        <w:t>ly or group of related objects.</w:t>
+      </w:r>
+    </w:p>
+    <w:p>
+      <w:pPr>
+        <w:pStyle w:val="paragraph"/>
+        <w:numPr>
+          <w:ilvl w:val="0"/>
+          <w:numId w:val="36"/>
+        </w:numPr>
+        <w:shd w:val="clear" w:color="auto" w:fill="FFFFFF"/>
+        <w:spacing w:after="0"/>
+        <w:textAlignment w:val="baseline"/>
+        <w:rPr>
+          <w:color w:val="000000"/>
+          <w:sz w:val="20"/>
+          <w:szCs w:val="20"/>
+        </w:rPr>
+      </w:pPr>
+      <w:r>
+        <w:rPr>
+          <w:b/>
+          <w:color w:val="000000"/>
+          <w:sz w:val="20"/>
+          <w:szCs w:val="20"/>
+        </w:rPr>
+        <w:t>Concrete Products</w:t>
+      </w:r>
+      <w:r>
+        <w:rPr>
+          <w:color w:val="000000"/>
+          <w:sz w:val="20"/>
+          <w:szCs w:val="20"/>
+        </w:rPr>
+        <w:t>: These are the concrete classes that implement the Abstract Products. They are the actual objects created by the Concrete Factories.</w:t>
+      </w:r>
+    </w:p>
+    <w:p>
+      <w:pPr>
+        <w:pStyle w:val="paragraph"/>
+        <w:shd w:val="clear" w:color="auto" w:fill="FFFFFF"/>
+        <w:spacing w:after="0"/>
+        <w:textAlignment w:val="baseline"/>
+        <w:rPr>
+          <w:b/>
+          <w:color w:val="000000"/>
+          <w:sz w:val="20"/>
+          <w:szCs w:val="20"/>
+        </w:rPr>
+      </w:pPr>
+      <w:r>
+        <w:rPr>
+          <w:b/>
+          <w:color w:val="000000"/>
+          <w:sz w:val="20"/>
+          <w:szCs w:val="20"/>
+        </w:rPr>
+        <w:t>Use Case</w:t>
+      </w:r>
+    </w:p>
+    <w:p>
+      <w:pPr>
+        <w:pStyle w:val="paragraph"/>
+        <w:numPr>
+          <w:ilvl w:val="0"/>
+          <w:numId w:val="37"/>
+        </w:numPr>
+        <w:shd w:val="clear" w:color="auto" w:fill="FFFFFF"/>
+        <w:spacing w:after="0"/>
+        <w:textAlignment w:val="baseline"/>
+        <w:rPr>
+          <w:color w:val="000000"/>
+          <w:sz w:val="20"/>
+          <w:szCs w:val="20"/>
+        </w:rPr>
+      </w:pPr>
+      <w:r>
+        <w:rPr>
+          <w:b/>
+          <w:color w:val="000000"/>
+          <w:sz w:val="20"/>
+          <w:szCs w:val="20"/>
+        </w:rPr>
+        <w:t>UI Component Creation</w:t>
+      </w:r>
+      <w:r>
+        <w:rPr>
+          <w:color w:val="000000"/>
+          <w:sz w:val="20"/>
+          <w:szCs w:val="20"/>
+        </w:rPr>
+        <w:t>: When building a user interface (UI) for an application, you may need to create different types of UI components, such as buttons, text boxes, checkboxes, etc., with different styles or themes. The Abstract Factory pattern can be used to create families of related UI components, where each family represents a different style or theme, and the Abstract Factory provides methods for creating these components without specifying their concrete classes directly.</w:t>
+      </w:r>
+    </w:p>
+    <w:p>
+      <w:pPr>
+        <w:pStyle w:val="paragraph"/>
+        <w:numPr>
+          <w:ilvl w:val="0"/>
+          <w:numId w:val="37"/>
+        </w:numPr>
+        <w:shd w:val="clear" w:color="auto" w:fill="FFFFFF"/>
+        <w:spacing w:after="0"/>
+        <w:textAlignment w:val="baseline"/>
+        <w:rPr>
+          <w:color w:val="000000"/>
+          <w:sz w:val="20"/>
+          <w:szCs w:val="20"/>
+        </w:rPr>
+      </w:pPr>
+      <w:r>
+        <w:rPr>
+          <w:b/>
+          <w:color w:val="000000"/>
+          <w:sz w:val="20"/>
+          <w:szCs w:val="20"/>
+        </w:rPr>
+        <w:t>Database Abstraction</w:t>
+      </w:r>
+      <w:r>
+        <w:rPr>
+          <w:color w:val="000000"/>
+          <w:sz w:val="20"/>
+          <w:szCs w:val="20"/>
+        </w:rPr>
+        <w:t xml:space="preserve">: When working with databases in an application, you may need to support different types of databases, such as </w:t>
+      </w:r>
+      <w:proofErr w:type="spellStart"/>
+      <w:r>
+        <w:rPr>
+          <w:color w:val="000000"/>
+          <w:sz w:val="20"/>
+          <w:szCs w:val="20"/>
+        </w:rPr>
+        <w:t>MySQL</w:t>
+      </w:r>
+      <w:proofErr w:type="spellEnd"/>
+      <w:r>
+        <w:rPr>
+          <w:color w:val="000000"/>
+          <w:sz w:val="20"/>
+          <w:szCs w:val="20"/>
+        </w:rPr>
+        <w:t xml:space="preserve">, Oracle, </w:t>
+      </w:r>
+      <w:proofErr w:type="spellStart"/>
+      <w:r>
+        <w:rPr>
+          <w:color w:val="000000"/>
+          <w:sz w:val="20"/>
+          <w:szCs w:val="20"/>
+        </w:rPr>
+        <w:t>SQLite</w:t>
+      </w:r>
+      <w:proofErr w:type="spellEnd"/>
+      <w:r>
+        <w:rPr>
+          <w:color w:val="000000"/>
+          <w:sz w:val="20"/>
+          <w:szCs w:val="20"/>
+        </w:rPr>
+        <w:t>, etc., with different implementations. The Abstract Factory pattern can be used to create families of database-related objects, such as database connections, queries, and transactions, where each family represents a different type of database, and the Abstract Factory provides methods for creating these objects without specifying their concrete classes directly.</w:t>
+      </w:r>
+    </w:p>
+    <w:p>
+      <w:pPr>
+        <w:pStyle w:val="paragraph"/>
+        <w:numPr>
+          <w:ilvl w:val="0"/>
+          <w:numId w:val="37"/>
+        </w:numPr>
+        <w:shd w:val="clear" w:color="auto" w:fill="FFFFFF"/>
+        <w:spacing w:after="0"/>
+        <w:textAlignment w:val="baseline"/>
+        <w:rPr>
+          <w:color w:val="000000"/>
+          <w:sz w:val="20"/>
+          <w:szCs w:val="20"/>
+        </w:rPr>
+      </w:pPr>
+      <w:r>
+        <w:rPr>
+          <w:b/>
+          <w:color w:val="000000"/>
+          <w:sz w:val="20"/>
+          <w:szCs w:val="20"/>
+        </w:rPr>
+        <w:t>Operating System Abstraction</w:t>
+      </w:r>
+      <w:r>
+        <w:rPr>
+          <w:color w:val="000000"/>
+          <w:sz w:val="20"/>
+          <w:szCs w:val="20"/>
+        </w:rPr>
+        <w:t xml:space="preserve">: When developing a system or application that needs to work with different operating systems, such as Windows, </w:t>
+      </w:r>
+      <w:proofErr w:type="spellStart"/>
+      <w:r>
+        <w:rPr>
+          <w:color w:val="000000"/>
+          <w:sz w:val="20"/>
+          <w:szCs w:val="20"/>
+        </w:rPr>
+        <w:t>macOS</w:t>
+      </w:r>
+      <w:proofErr w:type="spellEnd"/>
+      <w:r>
+        <w:rPr>
+          <w:color w:val="000000"/>
+          <w:sz w:val="20"/>
+          <w:szCs w:val="20"/>
+        </w:rPr>
+        <w:t>, Linux, etc., with different system-specific operations, the Abstract Factory pattern can be used to create families of related objects, such as system-specific file system operations, process management, and network communication, where each family represents a different operating system, and the Abstract Factory provides methods for creating these objects without specifying their concrete classes directly.</w:t>
+      </w:r>
+    </w:p>
+    <w:p>
+      <w:pPr>
+        <w:pStyle w:val="paragraph"/>
+        <w:numPr>
+          <w:ilvl w:val="0"/>
+          <w:numId w:val="37"/>
+        </w:numPr>
+        <w:shd w:val="clear" w:color="auto" w:fill="FFFFFF"/>
+        <w:spacing w:after="0"/>
+        <w:textAlignment w:val="baseline"/>
+        <w:rPr>
+          <w:color w:val="000000"/>
+          <w:sz w:val="20"/>
+          <w:szCs w:val="20"/>
+        </w:rPr>
+      </w:pPr>
+      <w:r>
+        <w:rPr>
+          <w:b/>
+          <w:color w:val="000000"/>
+          <w:sz w:val="20"/>
+          <w:szCs w:val="20"/>
+        </w:rPr>
+        <w:t>Localization and Internationalization</w:t>
+      </w:r>
+      <w:r>
+        <w:rPr>
+          <w:color w:val="000000"/>
+          <w:sz w:val="20"/>
+          <w:szCs w:val="20"/>
+        </w:rPr>
+        <w:t>: When developing an application that needs to support different languages, regions, or cultures, the Abstract Factory pattern can be used to create families of related objects, such as localized strings, date/time formats, number formats, etc., where each family represents a different language, region, or culture, and the Abstract Factory provides methods for creating these objects without specifying their concrete classes directly.</w:t>
+      </w:r>
+    </w:p>
+    <w:p>
+      <w:pPr>
+        <w:pStyle w:val="paragraph"/>
+        <w:numPr>
+          <w:ilvl w:val="0"/>
+          <w:numId w:val="37"/>
+        </w:numPr>
+        <w:shd w:val="clear" w:color="auto" w:fill="FFFFFF"/>
+        <w:spacing w:after="0"/>
+        <w:textAlignment w:val="baseline"/>
+        <w:rPr>
+          <w:color w:val="000000"/>
+          <w:sz w:val="20"/>
+          <w:szCs w:val="20"/>
+        </w:rPr>
+      </w:pPr>
+      <w:r>
+        <w:rPr>
+          <w:b/>
+          <w:color w:val="000000"/>
+          <w:sz w:val="20"/>
+          <w:szCs w:val="20"/>
+        </w:rPr>
+        <w:t>Game Development</w:t>
+      </w:r>
+      <w:r>
+        <w:rPr>
+          <w:color w:val="000000"/>
+          <w:sz w:val="20"/>
+          <w:szCs w:val="20"/>
+        </w:rPr>
+        <w:t>: In game development, you may need to create different types of game objects, such as characters, weapons, enemies, etc., with different behaviors or appearances based on the game level, game mode, or player preferences. The Abstract Factory pattern can be used to create families of related game objects, where each family represents a different type of game object, and the Abstract Factory provides methods for creating these objects without specifying their concrete classes directly.</w:t>
       </w:r>
     </w:p>
     <w:sectPr>
@@ -18510,6 +19016,95 @@
     </w:lvl>
   </w:abstractNum>
   <w:abstractNum w:abstractNumId="14">
+    <w:nsid w:val="35374C1D"/>
+    <w:multiLevelType w:val="hybridMultilevel"/>
+    <w:tmpl w:val="F8C2E562"/>
+    <w:lvl w:ilvl="0" w:tplc="0409000F">
+      <w:start w:val="1"/>
+      <w:numFmt w:val="decimal"/>
+      <w:lvlText w:val="%1."/>
+      <w:lvlJc w:val="left"/>
+      <w:pPr>
+        <w:ind w:left="720" w:hanging="360"/>
+      </w:pPr>
+      <w:rPr>
+        <w:rFonts w:hint="default"/>
+      </w:rPr>
+    </w:lvl>
+    <w:lvl w:ilvl="1" w:tplc="04090019" w:tentative="1">
+      <w:start w:val="1"/>
+      <w:numFmt w:val="lowerLetter"/>
+      <w:lvlText w:val="%2."/>
+      <w:lvlJc w:val="left"/>
+      <w:pPr>
+        <w:ind w:left="1440" w:hanging="360"/>
+      </w:pPr>
+    </w:lvl>
+    <w:lvl w:ilvl="2" w:tplc="0409001B" w:tentative="1">
+      <w:start w:val="1"/>
+      <w:numFmt w:val="lowerRoman"/>
+      <w:lvlText w:val="%3."/>
+      <w:lvlJc w:val="right"/>
+      <w:pPr>
+        <w:ind w:left="2160" w:hanging="180"/>
+      </w:pPr>
+    </w:lvl>
+    <w:lvl w:ilvl="3" w:tplc="0409000F" w:tentative="1">
+      <w:start w:val="1"/>
+      <w:numFmt w:val="decimal"/>
+      <w:lvlText w:val="%4."/>
+      <w:lvlJc w:val="left"/>
+      <w:pPr>
+        <w:ind w:left="2880" w:hanging="360"/>
+      </w:pPr>
+    </w:lvl>
+    <w:lvl w:ilvl="4" w:tplc="04090019" w:tentative="1">
+      <w:start w:val="1"/>
+      <w:numFmt w:val="lowerLetter"/>
+      <w:lvlText w:val="%5."/>
+      <w:lvlJc w:val="left"/>
+      <w:pPr>
+        <w:ind w:left="3600" w:hanging="360"/>
+      </w:pPr>
+    </w:lvl>
+    <w:lvl w:ilvl="5" w:tplc="0409001B" w:tentative="1">
+      <w:start w:val="1"/>
+      <w:numFmt w:val="lowerRoman"/>
+      <w:lvlText w:val="%6."/>
+      <w:lvlJc w:val="right"/>
+      <w:pPr>
+        <w:ind w:left="4320" w:hanging="180"/>
+      </w:pPr>
+    </w:lvl>
+    <w:lvl w:ilvl="6" w:tplc="0409000F" w:tentative="1">
+      <w:start w:val="1"/>
+      <w:numFmt w:val="decimal"/>
+      <w:lvlText w:val="%7."/>
+      <w:lvlJc w:val="left"/>
+      <w:pPr>
+        <w:ind w:left="5040" w:hanging="360"/>
+      </w:pPr>
+    </w:lvl>
+    <w:lvl w:ilvl="7" w:tplc="04090019" w:tentative="1">
+      <w:start w:val="1"/>
+      <w:numFmt w:val="lowerLetter"/>
+      <w:lvlText w:val="%8."/>
+      <w:lvlJc w:val="left"/>
+      <w:pPr>
+        <w:ind w:left="5760" w:hanging="360"/>
+      </w:pPr>
+    </w:lvl>
+    <w:lvl w:ilvl="8" w:tplc="0409001B" w:tentative="1">
+      <w:start w:val="1"/>
+      <w:numFmt w:val="lowerRoman"/>
+      <w:lvlText w:val="%9."/>
+      <w:lvlJc w:val="right"/>
+      <w:pPr>
+        <w:ind w:left="6480" w:hanging="180"/>
+      </w:pPr>
+    </w:lvl>
+  </w:abstractNum>
+  <w:abstractNum w:abstractNumId="15">
     <w:nsid w:val="3B2E1DE6"/>
     <w:multiLevelType w:val="hybridMultilevel"/>
     <w:tmpl w:val="2C7CF9E6"/>
@@ -18598,7 +19193,7 @@
       </w:pPr>
     </w:lvl>
   </w:abstractNum>
-  <w:abstractNum w:abstractNumId="15">
+  <w:abstractNum w:abstractNumId="16">
     <w:nsid w:val="3E2F49F4"/>
     <w:multiLevelType w:val="multilevel"/>
     <w:tmpl w:val="BF68AF2E"/>
@@ -18711,7 +19306,7 @@
       </w:pPr>
     </w:lvl>
   </w:abstractNum>
-  <w:abstractNum w:abstractNumId="16">
+  <w:abstractNum w:abstractNumId="17">
     <w:nsid w:val="3F9E51B8"/>
     <w:multiLevelType w:val="multilevel"/>
     <w:tmpl w:val="B282DA24"/>
@@ -18824,7 +19419,7 @@
       </w:pPr>
     </w:lvl>
   </w:abstractNum>
-  <w:abstractNum w:abstractNumId="17">
+  <w:abstractNum w:abstractNumId="18">
     <w:nsid w:val="40D60495"/>
     <w:multiLevelType w:val="multilevel"/>
     <w:tmpl w:val="F94677A0"/>
@@ -18937,7 +19532,7 @@
       </w:pPr>
     </w:lvl>
   </w:abstractNum>
-  <w:abstractNum w:abstractNumId="18">
+  <w:abstractNum w:abstractNumId="19">
     <w:nsid w:val="445F2A6F"/>
     <w:multiLevelType w:val="multilevel"/>
     <w:tmpl w:val="34D65058"/>
@@ -19050,7 +19645,7 @@
       </w:pPr>
     </w:lvl>
   </w:abstractNum>
-  <w:abstractNum w:abstractNumId="19">
+  <w:abstractNum w:abstractNumId="20">
     <w:nsid w:val="49BF5757"/>
     <w:multiLevelType w:val="hybridMultilevel"/>
     <w:tmpl w:val="0ACA3C0C"/>
@@ -19139,7 +19734,7 @@
       </w:pPr>
     </w:lvl>
   </w:abstractNum>
-  <w:abstractNum w:abstractNumId="20">
+  <w:abstractNum w:abstractNumId="21">
     <w:nsid w:val="4AA01CA5"/>
     <w:multiLevelType w:val="hybridMultilevel"/>
     <w:tmpl w:val="BDDAE364"/>
@@ -19228,7 +19823,7 @@
       </w:pPr>
     </w:lvl>
   </w:abstractNum>
-  <w:abstractNum w:abstractNumId="21">
+  <w:abstractNum w:abstractNumId="22">
     <w:nsid w:val="4F7D335E"/>
     <w:multiLevelType w:val="multilevel"/>
     <w:tmpl w:val="423C5C08"/>
@@ -19341,7 +19936,7 @@
       </w:pPr>
     </w:lvl>
   </w:abstractNum>
-  <w:abstractNum w:abstractNumId="22">
+  <w:abstractNum w:abstractNumId="23">
     <w:nsid w:val="52B81F6F"/>
     <w:multiLevelType w:val="hybridMultilevel"/>
     <w:tmpl w:val="68F02A5A"/>
@@ -19431,7 +20026,7 @@
       </w:pPr>
     </w:lvl>
   </w:abstractNum>
-  <w:abstractNum w:abstractNumId="23">
+  <w:abstractNum w:abstractNumId="24">
     <w:nsid w:val="55E4483E"/>
     <w:multiLevelType w:val="multilevel"/>
     <w:tmpl w:val="339EB390"/>
@@ -19544,7 +20139,7 @@
       </w:pPr>
     </w:lvl>
   </w:abstractNum>
-  <w:abstractNum w:abstractNumId="24">
+  <w:abstractNum w:abstractNumId="25">
     <w:nsid w:val="5E791135"/>
     <w:multiLevelType w:val="hybridMultilevel"/>
     <w:tmpl w:val="0DCE138C"/>
@@ -19633,7 +20228,7 @@
       </w:pPr>
     </w:lvl>
   </w:abstractNum>
-  <w:abstractNum w:abstractNumId="25">
+  <w:abstractNum w:abstractNumId="26">
     <w:nsid w:val="5FC95B6D"/>
     <w:multiLevelType w:val="multilevel"/>
     <w:tmpl w:val="41AA98C4"/>
@@ -19746,7 +20341,7 @@
       </w:pPr>
     </w:lvl>
   </w:abstractNum>
-  <w:abstractNum w:abstractNumId="26">
+  <w:abstractNum w:abstractNumId="27">
     <w:nsid w:val="62657974"/>
     <w:multiLevelType w:val="multilevel"/>
     <w:tmpl w:val="708633FC"/>
@@ -19859,7 +20454,7 @@
       </w:pPr>
     </w:lvl>
   </w:abstractNum>
-  <w:abstractNum w:abstractNumId="27">
+  <w:abstractNum w:abstractNumId="28">
     <w:nsid w:val="6550785C"/>
     <w:multiLevelType w:val="multilevel"/>
     <w:tmpl w:val="2C342D28"/>
@@ -19972,7 +20567,97 @@
       </w:pPr>
     </w:lvl>
   </w:abstractNum>
-  <w:abstractNum w:abstractNumId="28">
+  <w:abstractNum w:abstractNumId="29">
+    <w:nsid w:val="659B34AC"/>
+    <w:multiLevelType w:val="hybridMultilevel"/>
+    <w:tmpl w:val="DA36D300"/>
+    <w:lvl w:ilvl="0" w:tplc="F25421CC">
+      <w:start w:val="1"/>
+      <w:numFmt w:val="decimal"/>
+      <w:lvlText w:val="%1."/>
+      <w:lvlJc w:val="left"/>
+      <w:pPr>
+        <w:ind w:left="720" w:hanging="360"/>
+      </w:pPr>
+      <w:rPr>
+        <w:rFonts w:hint="default"/>
+        <w:b/>
+      </w:rPr>
+    </w:lvl>
+    <w:lvl w:ilvl="1" w:tplc="04090019" w:tentative="1">
+      <w:start w:val="1"/>
+      <w:numFmt w:val="lowerLetter"/>
+      <w:lvlText w:val="%2."/>
+      <w:lvlJc w:val="left"/>
+      <w:pPr>
+        <w:ind w:left="1440" w:hanging="360"/>
+      </w:pPr>
+    </w:lvl>
+    <w:lvl w:ilvl="2" w:tplc="0409001B" w:tentative="1">
+      <w:start w:val="1"/>
+      <w:numFmt w:val="lowerRoman"/>
+      <w:lvlText w:val="%3."/>
+      <w:lvlJc w:val="right"/>
+      <w:pPr>
+        <w:ind w:left="2160" w:hanging="180"/>
+      </w:pPr>
+    </w:lvl>
+    <w:lvl w:ilvl="3" w:tplc="0409000F" w:tentative="1">
+      <w:start w:val="1"/>
+      <w:numFmt w:val="decimal"/>
+      <w:lvlText w:val="%4."/>
+      <w:lvlJc w:val="left"/>
+      <w:pPr>
+        <w:ind w:left="2880" w:hanging="360"/>
+      </w:pPr>
+    </w:lvl>
+    <w:lvl w:ilvl="4" w:tplc="04090019" w:tentative="1">
+      <w:start w:val="1"/>
+      <w:numFmt w:val="lowerLetter"/>
+      <w:lvlText w:val="%5."/>
+      <w:lvlJc w:val="left"/>
+      <w:pPr>
+        <w:ind w:left="3600" w:hanging="360"/>
+      </w:pPr>
+    </w:lvl>
+    <w:lvl w:ilvl="5" w:tplc="0409001B" w:tentative="1">
+      <w:start w:val="1"/>
+      <w:numFmt w:val="lowerRoman"/>
+      <w:lvlText w:val="%6."/>
+      <w:lvlJc w:val="right"/>
+      <w:pPr>
+        <w:ind w:left="4320" w:hanging="180"/>
+      </w:pPr>
+    </w:lvl>
+    <w:lvl w:ilvl="6" w:tplc="0409000F" w:tentative="1">
+      <w:start w:val="1"/>
+      <w:numFmt w:val="decimal"/>
+      <w:lvlText w:val="%7."/>
+      <w:lvlJc w:val="left"/>
+      <w:pPr>
+        <w:ind w:left="5040" w:hanging="360"/>
+      </w:pPr>
+    </w:lvl>
+    <w:lvl w:ilvl="7" w:tplc="04090019" w:tentative="1">
+      <w:start w:val="1"/>
+      <w:numFmt w:val="lowerLetter"/>
+      <w:lvlText w:val="%8."/>
+      <w:lvlJc w:val="left"/>
+      <w:pPr>
+        <w:ind w:left="5760" w:hanging="360"/>
+      </w:pPr>
+    </w:lvl>
+    <w:lvl w:ilvl="8" w:tplc="0409001B" w:tentative="1">
+      <w:start w:val="1"/>
+      <w:numFmt w:val="lowerRoman"/>
+      <w:lvlText w:val="%9."/>
+      <w:lvlJc w:val="right"/>
+      <w:pPr>
+        <w:ind w:left="6480" w:hanging="180"/>
+      </w:pPr>
+    </w:lvl>
+  </w:abstractNum>
+  <w:abstractNum w:abstractNumId="30">
     <w:nsid w:val="681D7DA4"/>
     <w:multiLevelType w:val="hybridMultilevel"/>
     <w:tmpl w:val="22BE42F4"/>
@@ -20061,7 +20746,7 @@
       </w:pPr>
     </w:lvl>
   </w:abstractNum>
-  <w:abstractNum w:abstractNumId="29">
+  <w:abstractNum w:abstractNumId="31">
     <w:nsid w:val="6E6158BC"/>
     <w:multiLevelType w:val="multilevel"/>
     <w:tmpl w:val="CE0ADD98"/>
@@ -20174,7 +20859,7 @@
       </w:pPr>
     </w:lvl>
   </w:abstractNum>
-  <w:abstractNum w:abstractNumId="30">
+  <w:abstractNum w:abstractNumId="32">
     <w:nsid w:val="741512B2"/>
     <w:multiLevelType w:val="multilevel"/>
     <w:tmpl w:val="E946BD92"/>
@@ -20287,7 +20972,7 @@
       </w:pPr>
     </w:lvl>
   </w:abstractNum>
-  <w:abstractNum w:abstractNumId="31">
+  <w:abstractNum w:abstractNumId="33">
     <w:nsid w:val="74896DC9"/>
     <w:multiLevelType w:val="hybridMultilevel"/>
     <w:tmpl w:val="67966684"/>
@@ -20377,7 +21062,7 @@
       </w:pPr>
     </w:lvl>
   </w:abstractNum>
-  <w:abstractNum w:abstractNumId="32">
+  <w:abstractNum w:abstractNumId="34">
     <w:nsid w:val="788143A8"/>
     <w:multiLevelType w:val="hybridMultilevel"/>
     <w:tmpl w:val="71D68146"/>
@@ -20466,7 +21151,7 @@
       </w:pPr>
     </w:lvl>
   </w:abstractNum>
-  <w:abstractNum w:abstractNumId="33">
+  <w:abstractNum w:abstractNumId="35">
     <w:nsid w:val="7C9C4A8C"/>
     <w:multiLevelType w:val="multilevel"/>
     <w:tmpl w:val="9A2ADB0E"/>
@@ -20579,7 +21264,7 @@
       </w:pPr>
     </w:lvl>
   </w:abstractNum>
-  <w:abstractNum w:abstractNumId="34">
+  <w:abstractNum w:abstractNumId="36">
     <w:nsid w:val="7E555ABF"/>
     <w:multiLevelType w:val="multilevel"/>
     <w:tmpl w:val="388A5214"/>
@@ -20696,28 +21381,28 @@
     <w:abstractNumId w:val="5"/>
   </w:num>
   <w:num w:numId="2">
+    <w:abstractNumId w:val="19"/>
+  </w:num>
+  <w:num w:numId="3">
     <w:abstractNumId w:val="18"/>
   </w:num>
-  <w:num w:numId="3">
+  <w:num w:numId="4">
     <w:abstractNumId w:val="17"/>
   </w:num>
-  <w:num w:numId="4">
-    <w:abstractNumId w:val="16"/>
-  </w:num>
   <w:num w:numId="5">
-    <w:abstractNumId w:val="23"/>
+    <w:abstractNumId w:val="24"/>
   </w:num>
   <w:num w:numId="6">
-    <w:abstractNumId w:val="34"/>
+    <w:abstractNumId w:val="36"/>
   </w:num>
   <w:num w:numId="7">
-    <w:abstractNumId w:val="30"/>
+    <w:abstractNumId w:val="32"/>
   </w:num>
   <w:num w:numId="8">
-    <w:abstractNumId w:val="29"/>
+    <w:abstractNumId w:val="31"/>
   </w:num>
   <w:num w:numId="9">
-    <w:abstractNumId w:val="27"/>
+    <w:abstractNumId w:val="28"/>
   </w:num>
   <w:num w:numId="10">
     <w:abstractNumId w:val="4"/>
@@ -20726,13 +21411,13 @@
     <w:abstractNumId w:val="13"/>
   </w:num>
   <w:num w:numId="12">
-    <w:abstractNumId w:val="15"/>
+    <w:abstractNumId w:val="16"/>
   </w:num>
   <w:num w:numId="13">
-    <w:abstractNumId w:val="33"/>
+    <w:abstractNumId w:val="35"/>
   </w:num>
   <w:num w:numId="14">
-    <w:abstractNumId w:val="21"/>
+    <w:abstractNumId w:val="22"/>
   </w:num>
   <w:num w:numId="15">
     <w:abstractNumId w:val="1"/>
@@ -20741,7 +21426,7 @@
     <w:abstractNumId w:val="2"/>
   </w:num>
   <w:num w:numId="17">
-    <w:abstractNumId w:val="26"/>
+    <w:abstractNumId w:val="27"/>
   </w:num>
   <w:num w:numId="18">
     <w:abstractNumId w:val="9"/>
@@ -20750,19 +21435,19 @@
     <w:abstractNumId w:val="0"/>
   </w:num>
   <w:num w:numId="20">
-    <w:abstractNumId w:val="25"/>
+    <w:abstractNumId w:val="26"/>
   </w:num>
   <w:num w:numId="21">
     <w:abstractNumId w:val="11"/>
   </w:num>
   <w:num w:numId="22">
-    <w:abstractNumId w:val="28"/>
+    <w:abstractNumId w:val="30"/>
   </w:num>
   <w:num w:numId="23">
-    <w:abstractNumId w:val="32"/>
+    <w:abstractNumId w:val="34"/>
   </w:num>
   <w:num w:numId="24">
-    <w:abstractNumId w:val="31"/>
+    <w:abstractNumId w:val="33"/>
   </w:num>
   <w:num w:numId="25">
     <w:abstractNumId w:val="7"/>
@@ -20771,16 +21456,16 @@
     <w:abstractNumId w:val="12"/>
   </w:num>
   <w:num w:numId="27">
-    <w:abstractNumId w:val="22"/>
+    <w:abstractNumId w:val="23"/>
   </w:num>
   <w:num w:numId="28">
-    <w:abstractNumId w:val="14"/>
+    <w:abstractNumId w:val="15"/>
   </w:num>
   <w:num w:numId="29">
     <w:abstractNumId w:val="3"/>
   </w:num>
   <w:num w:numId="30">
-    <w:abstractNumId w:val="24"/>
+    <w:abstractNumId w:val="25"/>
   </w:num>
   <w:num w:numId="31">
     <w:abstractNumId w:val="6"/>
@@ -20792,10 +21477,16 @@
     <w:abstractNumId w:val="10"/>
   </w:num>
   <w:num w:numId="34">
-    <w:abstractNumId w:val="19"/>
+    <w:abstractNumId w:val="20"/>
   </w:num>
   <w:num w:numId="35">
-    <w:abstractNumId w:val="20"/>
+    <w:abstractNumId w:val="21"/>
+  </w:num>
+  <w:num w:numId="36">
+    <w:abstractNumId w:val="29"/>
+  </w:num>
+  <w:num w:numId="37">
+    <w:abstractNumId w:val="14"/>
   </w:num>
 </w:numbering>
 </file>

</xml_diff>

<commit_message>
Added more to design pattern
</commit_message>
<xml_diff>
--- a/note/Design Pattern.docx
+++ b/note/Design Pattern.docx
@@ -64,7 +64,8 @@
         <w:spacing w:before="0" w:beforeAutospacing="0" w:after="0" w:afterAutospacing="0"/>
         <w:textAlignment w:val="baseline"/>
         <w:rPr>
-          <w:rFonts w:ascii="Segoe UI" w:hAnsi="Segoe UI" w:cs="Segoe UI"/>
+          <w:rStyle w:val="eop"/>
+          <w:color w:val="000000"/>
         </w:rPr>
       </w:pPr>
       <w:r>
@@ -81,6 +82,918 @@
           <w:color w:val="000000"/>
         </w:rPr>
         <w:t> </w:t>
+      </w:r>
+    </w:p>
+    <w:p>
+      <w:pPr>
+        <w:rPr>
+          <w:rStyle w:val="eop"/>
+          <w:rFonts w:ascii="Times New Roman" w:hAnsi="Times New Roman" w:cs="Times New Roman"/>
+          <w:color w:val="000000"/>
+        </w:rPr>
+      </w:pPr>
+      <w:r>
+        <w:rPr>
+          <w:rStyle w:val="eop"/>
+          <w:rFonts w:ascii="Times New Roman" w:hAnsi="Times New Roman" w:cs="Times New Roman"/>
+          <w:color w:val="000000"/>
+        </w:rPr>
+        <w:t>Design pattern are divided into different types which are further divided into sub-parts:</w:t>
+      </w:r>
+    </w:p>
+    <w:p>
+      <w:pPr>
+        <w:rPr>
+          <w:rStyle w:val="eop"/>
+          <w:rFonts w:ascii="Times New Roman" w:hAnsi="Times New Roman" w:cs="Times New Roman"/>
+          <w:color w:val="000000"/>
+          <w:sz w:val="24"/>
+          <w:szCs w:val="24"/>
+        </w:rPr>
+      </w:pPr>
+      <w:r>
+        <w:rPr>
+          <w:rStyle w:val="eop"/>
+          <w:rFonts w:ascii="Times New Roman" w:hAnsi="Times New Roman" w:cs="Times New Roman"/>
+          <w:color w:val="000000"/>
+          <w:sz w:val="24"/>
+          <w:szCs w:val="24"/>
+        </w:rPr>
+        <w:t>1. Creational Design pattern - They are concerned with method of creating objects. They are preferred during the process of class-initiation.</w:t>
+      </w:r>
+    </w:p>
+    <w:p>
+      <w:pPr>
+        <w:rPr>
+          <w:rStyle w:val="eop"/>
+          <w:rFonts w:ascii="Times New Roman" w:hAnsi="Times New Roman" w:cs="Times New Roman"/>
+          <w:color w:val="000000"/>
+          <w:sz w:val="24"/>
+          <w:szCs w:val="24"/>
+        </w:rPr>
+      </w:pPr>
+      <w:r>
+        <w:rPr>
+          <w:rStyle w:val="eop"/>
+          <w:rFonts w:ascii="Times New Roman" w:hAnsi="Times New Roman" w:cs="Times New Roman"/>
+          <w:color w:val="000000"/>
+          <w:sz w:val="24"/>
+          <w:szCs w:val="24"/>
+        </w:rPr>
+        <w:tab/>
+        <w:t>a. Factory Pattern.</w:t>
+      </w:r>
+    </w:p>
+    <w:p>
+      <w:pPr>
+        <w:rPr>
+          <w:rStyle w:val="eop"/>
+          <w:rFonts w:ascii="Times New Roman" w:hAnsi="Times New Roman" w:cs="Times New Roman"/>
+          <w:color w:val="000000"/>
+          <w:sz w:val="24"/>
+          <w:szCs w:val="24"/>
+        </w:rPr>
+      </w:pPr>
+      <w:r>
+        <w:rPr>
+          <w:rStyle w:val="eop"/>
+          <w:rFonts w:ascii="Times New Roman" w:hAnsi="Times New Roman" w:cs="Times New Roman"/>
+          <w:color w:val="000000"/>
+          <w:sz w:val="24"/>
+          <w:szCs w:val="24"/>
+        </w:rPr>
+        <w:tab/>
+        <w:t>b. Abstract Factory Pattern</w:t>
+      </w:r>
+    </w:p>
+    <w:p>
+      <w:pPr>
+        <w:rPr>
+          <w:rStyle w:val="eop"/>
+          <w:rFonts w:ascii="Times New Roman" w:hAnsi="Times New Roman" w:cs="Times New Roman"/>
+          <w:color w:val="000000"/>
+          <w:sz w:val="24"/>
+          <w:szCs w:val="24"/>
+        </w:rPr>
+      </w:pPr>
+      <w:r>
+        <w:rPr>
+          <w:rStyle w:val="eop"/>
+          <w:rFonts w:ascii="Times New Roman" w:hAnsi="Times New Roman" w:cs="Times New Roman"/>
+          <w:color w:val="000000"/>
+          <w:sz w:val="24"/>
+          <w:szCs w:val="24"/>
+        </w:rPr>
+        <w:tab/>
+        <w:t>c. Singleton Pattern</w:t>
+      </w:r>
+    </w:p>
+    <w:p>
+      <w:pPr>
+        <w:rPr>
+          <w:rStyle w:val="eop"/>
+          <w:rFonts w:ascii="Times New Roman" w:hAnsi="Times New Roman" w:cs="Times New Roman"/>
+          <w:color w:val="000000"/>
+          <w:sz w:val="24"/>
+          <w:szCs w:val="24"/>
+        </w:rPr>
+      </w:pPr>
+      <w:r>
+        <w:rPr>
+          <w:rStyle w:val="eop"/>
+          <w:rFonts w:ascii="Times New Roman" w:hAnsi="Times New Roman" w:cs="Times New Roman"/>
+          <w:color w:val="000000"/>
+          <w:sz w:val="24"/>
+          <w:szCs w:val="24"/>
+        </w:rPr>
+        <w:tab/>
+        <w:t>d. Prototype Pattern</w:t>
+      </w:r>
+    </w:p>
+    <w:p>
+      <w:pPr>
+        <w:rPr>
+          <w:rStyle w:val="eop"/>
+          <w:rFonts w:ascii="Times New Roman" w:hAnsi="Times New Roman" w:cs="Times New Roman"/>
+          <w:color w:val="000000"/>
+          <w:sz w:val="24"/>
+          <w:szCs w:val="24"/>
+        </w:rPr>
+      </w:pPr>
+      <w:r>
+        <w:rPr>
+          <w:rStyle w:val="eop"/>
+          <w:rFonts w:ascii="Times New Roman" w:hAnsi="Times New Roman" w:cs="Times New Roman"/>
+          <w:color w:val="000000"/>
+          <w:sz w:val="24"/>
+          <w:szCs w:val="24"/>
+        </w:rPr>
+        <w:tab/>
+        <w:t>e. Builder Pattern</w:t>
+      </w:r>
+    </w:p>
+    <w:p>
+      <w:pPr>
+        <w:rPr>
+          <w:rStyle w:val="eop"/>
+          <w:rFonts w:ascii="Times New Roman" w:hAnsi="Times New Roman" w:cs="Times New Roman"/>
+          <w:color w:val="000000"/>
+          <w:sz w:val="24"/>
+          <w:szCs w:val="24"/>
+        </w:rPr>
+      </w:pPr>
+      <w:r>
+        <w:rPr>
+          <w:rStyle w:val="eop"/>
+          <w:rFonts w:ascii="Times New Roman" w:hAnsi="Times New Roman" w:cs="Times New Roman"/>
+          <w:color w:val="000000"/>
+          <w:sz w:val="24"/>
+          <w:szCs w:val="24"/>
+        </w:rPr>
+        <w:tab/>
+        <w:t>f. Object pool Pattern</w:t>
+      </w:r>
+    </w:p>
+    <w:p>
+      <w:pPr>
+        <w:rPr>
+          <w:rStyle w:val="eop"/>
+          <w:rFonts w:ascii="Times New Roman" w:hAnsi="Times New Roman" w:cs="Times New Roman"/>
+          <w:color w:val="000000"/>
+          <w:sz w:val="24"/>
+          <w:szCs w:val="24"/>
+        </w:rPr>
+      </w:pPr>
+    </w:p>
+    <w:p>
+      <w:pPr>
+        <w:rPr>
+          <w:rStyle w:val="eop"/>
+          <w:rFonts w:ascii="Times New Roman" w:hAnsi="Times New Roman" w:cs="Times New Roman"/>
+          <w:color w:val="000000"/>
+          <w:sz w:val="24"/>
+          <w:szCs w:val="24"/>
+        </w:rPr>
+      </w:pPr>
+      <w:r>
+        <w:rPr>
+          <w:rStyle w:val="eop"/>
+          <w:rFonts w:ascii="Times New Roman" w:hAnsi="Times New Roman" w:cs="Times New Roman"/>
+          <w:color w:val="000000"/>
+          <w:sz w:val="24"/>
+          <w:szCs w:val="24"/>
+        </w:rPr>
+        <w:t>2. Structural Design Pattern - They deal with composition of classes and objects which form larger structures. They simplify the structure by identifying the relationship b/w classes and objects.</w:t>
+      </w:r>
+    </w:p>
+    <w:p>
+      <w:pPr>
+        <w:rPr>
+          <w:rStyle w:val="eop"/>
+          <w:rFonts w:ascii="Times New Roman" w:hAnsi="Times New Roman" w:cs="Times New Roman"/>
+          <w:color w:val="000000"/>
+          <w:sz w:val="24"/>
+          <w:szCs w:val="24"/>
+        </w:rPr>
+      </w:pPr>
+      <w:r>
+        <w:rPr>
+          <w:rStyle w:val="eop"/>
+          <w:rFonts w:ascii="Times New Roman" w:hAnsi="Times New Roman" w:cs="Times New Roman"/>
+          <w:color w:val="000000"/>
+          <w:sz w:val="24"/>
+          <w:szCs w:val="24"/>
+        </w:rPr>
+        <w:tab/>
+        <w:t>a. Adapter Pattern</w:t>
+      </w:r>
+    </w:p>
+    <w:p>
+      <w:pPr>
+        <w:rPr>
+          <w:rStyle w:val="eop"/>
+          <w:rFonts w:ascii="Times New Roman" w:hAnsi="Times New Roman" w:cs="Times New Roman"/>
+          <w:color w:val="000000"/>
+          <w:sz w:val="24"/>
+          <w:szCs w:val="24"/>
+        </w:rPr>
+      </w:pPr>
+      <w:r>
+        <w:rPr>
+          <w:rStyle w:val="eop"/>
+          <w:rFonts w:ascii="Times New Roman" w:hAnsi="Times New Roman" w:cs="Times New Roman"/>
+          <w:color w:val="000000"/>
+          <w:sz w:val="24"/>
+          <w:szCs w:val="24"/>
+        </w:rPr>
+        <w:tab/>
+        <w:t>b. Bridge Pattern</w:t>
+      </w:r>
+    </w:p>
+    <w:p>
+      <w:pPr>
+        <w:rPr>
+          <w:rStyle w:val="eop"/>
+          <w:rFonts w:ascii="Times New Roman" w:hAnsi="Times New Roman" w:cs="Times New Roman"/>
+          <w:color w:val="000000"/>
+          <w:sz w:val="24"/>
+          <w:szCs w:val="24"/>
+        </w:rPr>
+      </w:pPr>
+      <w:r>
+        <w:rPr>
+          <w:rStyle w:val="eop"/>
+          <w:rFonts w:ascii="Times New Roman" w:hAnsi="Times New Roman" w:cs="Times New Roman"/>
+          <w:color w:val="000000"/>
+          <w:sz w:val="24"/>
+          <w:szCs w:val="24"/>
+        </w:rPr>
+        <w:tab/>
+        <w:t>c. Composite Pattern</w:t>
+      </w:r>
+    </w:p>
+    <w:p>
+      <w:pPr>
+        <w:rPr>
+          <w:rStyle w:val="eop"/>
+          <w:rFonts w:ascii="Times New Roman" w:hAnsi="Times New Roman" w:cs="Times New Roman"/>
+          <w:color w:val="000000"/>
+          <w:sz w:val="24"/>
+          <w:szCs w:val="24"/>
+        </w:rPr>
+      </w:pPr>
+      <w:r>
+        <w:rPr>
+          <w:rStyle w:val="eop"/>
+          <w:rFonts w:ascii="Times New Roman" w:hAnsi="Times New Roman" w:cs="Times New Roman"/>
+          <w:color w:val="000000"/>
+          <w:sz w:val="24"/>
+          <w:szCs w:val="24"/>
+        </w:rPr>
+        <w:tab/>
+        <w:t>d. Decorator Pattern</w:t>
+      </w:r>
+    </w:p>
+    <w:p>
+      <w:pPr>
+        <w:rPr>
+          <w:rStyle w:val="eop"/>
+          <w:rFonts w:ascii="Times New Roman" w:hAnsi="Times New Roman" w:cs="Times New Roman"/>
+          <w:color w:val="000000"/>
+          <w:sz w:val="24"/>
+          <w:szCs w:val="24"/>
+        </w:rPr>
+      </w:pPr>
+      <w:r>
+        <w:rPr>
+          <w:rStyle w:val="eop"/>
+          <w:rFonts w:ascii="Times New Roman" w:hAnsi="Times New Roman" w:cs="Times New Roman"/>
+          <w:color w:val="000000"/>
+          <w:sz w:val="24"/>
+          <w:szCs w:val="24"/>
+        </w:rPr>
+        <w:tab/>
+        <w:t>e. Facade Pattern</w:t>
+      </w:r>
+    </w:p>
+    <w:p>
+      <w:pPr>
+        <w:rPr>
+          <w:rStyle w:val="eop"/>
+          <w:rFonts w:ascii="Times New Roman" w:hAnsi="Times New Roman" w:cs="Times New Roman"/>
+          <w:color w:val="000000"/>
+          <w:sz w:val="24"/>
+          <w:szCs w:val="24"/>
+        </w:rPr>
+      </w:pPr>
+      <w:r>
+        <w:rPr>
+          <w:rStyle w:val="eop"/>
+          <w:rFonts w:ascii="Times New Roman" w:hAnsi="Times New Roman" w:cs="Times New Roman"/>
+          <w:color w:val="000000"/>
+          <w:sz w:val="24"/>
+          <w:szCs w:val="24"/>
+        </w:rPr>
+        <w:tab/>
+        <w:t>f. Flyweight Pattern</w:t>
+      </w:r>
+    </w:p>
+    <w:p>
+      <w:pPr>
+        <w:rPr>
+          <w:rStyle w:val="eop"/>
+          <w:rFonts w:ascii="Times New Roman" w:hAnsi="Times New Roman" w:cs="Times New Roman"/>
+          <w:color w:val="000000"/>
+          <w:sz w:val="24"/>
+          <w:szCs w:val="24"/>
+        </w:rPr>
+      </w:pPr>
+      <w:r>
+        <w:rPr>
+          <w:rStyle w:val="eop"/>
+          <w:rFonts w:ascii="Times New Roman" w:hAnsi="Times New Roman" w:cs="Times New Roman"/>
+          <w:color w:val="000000"/>
+          <w:sz w:val="24"/>
+          <w:szCs w:val="24"/>
+        </w:rPr>
+        <w:tab/>
+        <w:t>g. Proxy Pattern</w:t>
+      </w:r>
+    </w:p>
+    <w:p>
+      <w:pPr>
+        <w:rPr>
+          <w:rStyle w:val="eop"/>
+          <w:rFonts w:ascii="Times New Roman" w:hAnsi="Times New Roman" w:cs="Times New Roman"/>
+          <w:color w:val="000000"/>
+          <w:sz w:val="24"/>
+          <w:szCs w:val="24"/>
+        </w:rPr>
+      </w:pPr>
+    </w:p>
+    <w:p>
+      <w:pPr>
+        <w:rPr>
+          <w:rStyle w:val="eop"/>
+          <w:rFonts w:ascii="Times New Roman" w:hAnsi="Times New Roman" w:cs="Times New Roman"/>
+          <w:color w:val="000000"/>
+          <w:sz w:val="24"/>
+          <w:szCs w:val="24"/>
+        </w:rPr>
+      </w:pPr>
+    </w:p>
+    <w:p>
+      <w:pPr>
+        <w:rPr>
+          <w:rStyle w:val="eop"/>
+          <w:rFonts w:ascii="Times New Roman" w:hAnsi="Times New Roman" w:cs="Times New Roman"/>
+          <w:color w:val="000000"/>
+          <w:sz w:val="24"/>
+          <w:szCs w:val="24"/>
+        </w:rPr>
+      </w:pPr>
+    </w:p>
+    <w:p>
+      <w:pPr>
+        <w:rPr>
+          <w:rStyle w:val="eop"/>
+          <w:rFonts w:ascii="Times New Roman" w:hAnsi="Times New Roman" w:cs="Times New Roman"/>
+          <w:color w:val="000000"/>
+          <w:sz w:val="24"/>
+          <w:szCs w:val="24"/>
+        </w:rPr>
+      </w:pPr>
+      <w:r>
+        <w:rPr>
+          <w:rStyle w:val="eop"/>
+          <w:rFonts w:ascii="Times New Roman" w:hAnsi="Times New Roman" w:cs="Times New Roman"/>
+          <w:color w:val="000000"/>
+          <w:sz w:val="24"/>
+          <w:szCs w:val="24"/>
+        </w:rPr>
+        <w:lastRenderedPageBreak/>
+        <w:t xml:space="preserve">3. </w:t>
+      </w:r>
+      <w:proofErr w:type="spellStart"/>
+      <w:r>
+        <w:rPr>
+          <w:rStyle w:val="eop"/>
+          <w:rFonts w:ascii="Times New Roman" w:hAnsi="Times New Roman" w:cs="Times New Roman"/>
+          <w:color w:val="000000"/>
+          <w:sz w:val="24"/>
+          <w:szCs w:val="24"/>
+        </w:rPr>
+        <w:t>Behavioural</w:t>
+      </w:r>
+      <w:proofErr w:type="spellEnd"/>
+      <w:r>
+        <w:rPr>
+          <w:rStyle w:val="eop"/>
+          <w:rFonts w:ascii="Times New Roman" w:hAnsi="Times New Roman" w:cs="Times New Roman"/>
+          <w:color w:val="000000"/>
+          <w:sz w:val="24"/>
+          <w:szCs w:val="24"/>
+        </w:rPr>
+        <w:t xml:space="preserve"> Design Pattern - They are concerned with interaction and responsibility of objects. The interaction b/w the objects should be in such a way that they can easily talk to each other and still should be loosely coupled.</w:t>
+      </w:r>
+    </w:p>
+    <w:p>
+      <w:pPr>
+        <w:rPr>
+          <w:rStyle w:val="eop"/>
+          <w:rFonts w:ascii="Times New Roman" w:hAnsi="Times New Roman" w:cs="Times New Roman"/>
+          <w:color w:val="000000"/>
+          <w:sz w:val="24"/>
+          <w:szCs w:val="24"/>
+        </w:rPr>
+      </w:pPr>
+      <w:r>
+        <w:rPr>
+          <w:rStyle w:val="eop"/>
+          <w:rFonts w:ascii="Times New Roman" w:hAnsi="Times New Roman" w:cs="Times New Roman"/>
+          <w:color w:val="000000"/>
+          <w:sz w:val="24"/>
+          <w:szCs w:val="24"/>
+        </w:rPr>
+        <w:tab/>
+        <w:t>a. Chain of Responsibility Pattern</w:t>
+      </w:r>
+    </w:p>
+    <w:p>
+      <w:pPr>
+        <w:rPr>
+          <w:rStyle w:val="eop"/>
+          <w:rFonts w:ascii="Times New Roman" w:hAnsi="Times New Roman" w:cs="Times New Roman"/>
+          <w:color w:val="000000"/>
+          <w:sz w:val="24"/>
+          <w:szCs w:val="24"/>
+        </w:rPr>
+      </w:pPr>
+      <w:r>
+        <w:rPr>
+          <w:rStyle w:val="eop"/>
+          <w:rFonts w:ascii="Times New Roman" w:hAnsi="Times New Roman" w:cs="Times New Roman"/>
+          <w:color w:val="000000"/>
+          <w:sz w:val="24"/>
+          <w:szCs w:val="24"/>
+        </w:rPr>
+        <w:tab/>
+        <w:t>b. Command Pattern</w:t>
+      </w:r>
+    </w:p>
+    <w:p>
+      <w:pPr>
+        <w:rPr>
+          <w:rStyle w:val="eop"/>
+          <w:rFonts w:ascii="Times New Roman" w:hAnsi="Times New Roman" w:cs="Times New Roman"/>
+          <w:color w:val="000000"/>
+          <w:sz w:val="24"/>
+          <w:szCs w:val="24"/>
+        </w:rPr>
+      </w:pPr>
+      <w:r>
+        <w:rPr>
+          <w:rStyle w:val="eop"/>
+          <w:rFonts w:ascii="Times New Roman" w:hAnsi="Times New Roman" w:cs="Times New Roman"/>
+          <w:color w:val="000000"/>
+          <w:sz w:val="24"/>
+          <w:szCs w:val="24"/>
+        </w:rPr>
+        <w:tab/>
+        <w:t>c. Interpreter Pattern</w:t>
+      </w:r>
+    </w:p>
+    <w:p>
+      <w:pPr>
+        <w:rPr>
+          <w:rStyle w:val="eop"/>
+          <w:rFonts w:ascii="Times New Roman" w:hAnsi="Times New Roman" w:cs="Times New Roman"/>
+          <w:color w:val="000000"/>
+          <w:sz w:val="24"/>
+          <w:szCs w:val="24"/>
+        </w:rPr>
+      </w:pPr>
+      <w:r>
+        <w:rPr>
+          <w:rStyle w:val="eop"/>
+          <w:rFonts w:ascii="Times New Roman" w:hAnsi="Times New Roman" w:cs="Times New Roman"/>
+          <w:color w:val="000000"/>
+          <w:sz w:val="24"/>
+          <w:szCs w:val="24"/>
+        </w:rPr>
+        <w:tab/>
+        <w:t xml:space="preserve">d. </w:t>
+      </w:r>
+      <w:proofErr w:type="spellStart"/>
+      <w:r>
+        <w:rPr>
+          <w:rStyle w:val="eop"/>
+          <w:rFonts w:ascii="Times New Roman" w:hAnsi="Times New Roman" w:cs="Times New Roman"/>
+          <w:color w:val="000000"/>
+          <w:sz w:val="24"/>
+          <w:szCs w:val="24"/>
+        </w:rPr>
+        <w:t>Iterator</w:t>
+      </w:r>
+      <w:proofErr w:type="spellEnd"/>
+      <w:r>
+        <w:rPr>
+          <w:rStyle w:val="eop"/>
+          <w:rFonts w:ascii="Times New Roman" w:hAnsi="Times New Roman" w:cs="Times New Roman"/>
+          <w:color w:val="000000"/>
+          <w:sz w:val="24"/>
+          <w:szCs w:val="24"/>
+        </w:rPr>
+        <w:t xml:space="preserve"> Pattern</w:t>
+      </w:r>
+    </w:p>
+    <w:p>
+      <w:pPr>
+        <w:rPr>
+          <w:rStyle w:val="eop"/>
+          <w:rFonts w:ascii="Times New Roman" w:hAnsi="Times New Roman" w:cs="Times New Roman"/>
+          <w:color w:val="000000"/>
+          <w:sz w:val="24"/>
+          <w:szCs w:val="24"/>
+        </w:rPr>
+      </w:pPr>
+      <w:r>
+        <w:rPr>
+          <w:rStyle w:val="eop"/>
+          <w:rFonts w:ascii="Times New Roman" w:hAnsi="Times New Roman" w:cs="Times New Roman"/>
+          <w:color w:val="000000"/>
+          <w:sz w:val="24"/>
+          <w:szCs w:val="24"/>
+        </w:rPr>
+        <w:tab/>
+        <w:t>e. Mediator Pattern</w:t>
+      </w:r>
+    </w:p>
+    <w:p>
+      <w:pPr>
+        <w:rPr>
+          <w:rStyle w:val="eop"/>
+          <w:rFonts w:ascii="Times New Roman" w:hAnsi="Times New Roman" w:cs="Times New Roman"/>
+          <w:color w:val="000000"/>
+          <w:sz w:val="24"/>
+          <w:szCs w:val="24"/>
+        </w:rPr>
+      </w:pPr>
+      <w:r>
+        <w:rPr>
+          <w:rStyle w:val="eop"/>
+          <w:rFonts w:ascii="Times New Roman" w:hAnsi="Times New Roman" w:cs="Times New Roman"/>
+          <w:color w:val="000000"/>
+          <w:sz w:val="24"/>
+          <w:szCs w:val="24"/>
+        </w:rPr>
+        <w:tab/>
+        <w:t>f. Memento Pattern</w:t>
+      </w:r>
+    </w:p>
+    <w:p>
+      <w:pPr>
+        <w:rPr>
+          <w:rStyle w:val="eop"/>
+          <w:rFonts w:ascii="Times New Roman" w:hAnsi="Times New Roman" w:cs="Times New Roman"/>
+          <w:color w:val="000000"/>
+          <w:sz w:val="24"/>
+          <w:szCs w:val="24"/>
+        </w:rPr>
+      </w:pPr>
+      <w:r>
+        <w:rPr>
+          <w:rStyle w:val="eop"/>
+          <w:rFonts w:ascii="Times New Roman" w:hAnsi="Times New Roman" w:cs="Times New Roman"/>
+          <w:color w:val="000000"/>
+          <w:sz w:val="24"/>
+          <w:szCs w:val="24"/>
+        </w:rPr>
+        <w:tab/>
+        <w:t>g. Observer Pattern</w:t>
+      </w:r>
+    </w:p>
+    <w:p>
+      <w:pPr>
+        <w:rPr>
+          <w:rStyle w:val="eop"/>
+          <w:rFonts w:ascii="Times New Roman" w:hAnsi="Times New Roman" w:cs="Times New Roman"/>
+          <w:color w:val="000000"/>
+          <w:sz w:val="24"/>
+          <w:szCs w:val="24"/>
+        </w:rPr>
+      </w:pPr>
+      <w:r>
+        <w:rPr>
+          <w:rStyle w:val="eop"/>
+          <w:rFonts w:ascii="Times New Roman" w:hAnsi="Times New Roman" w:cs="Times New Roman"/>
+          <w:color w:val="000000"/>
+          <w:sz w:val="24"/>
+          <w:szCs w:val="24"/>
+        </w:rPr>
+        <w:tab/>
+        <w:t>h. State Pattern</w:t>
+      </w:r>
+    </w:p>
+    <w:p>
+      <w:pPr>
+        <w:rPr>
+          <w:rStyle w:val="eop"/>
+          <w:rFonts w:ascii="Times New Roman" w:hAnsi="Times New Roman" w:cs="Times New Roman"/>
+          <w:color w:val="000000"/>
+          <w:sz w:val="24"/>
+          <w:szCs w:val="24"/>
+        </w:rPr>
+      </w:pPr>
+      <w:r>
+        <w:rPr>
+          <w:rStyle w:val="eop"/>
+          <w:rFonts w:ascii="Times New Roman" w:hAnsi="Times New Roman" w:cs="Times New Roman"/>
+          <w:color w:val="000000"/>
+          <w:sz w:val="24"/>
+          <w:szCs w:val="24"/>
+        </w:rPr>
+        <w:tab/>
+      </w:r>
+      <w:proofErr w:type="spellStart"/>
+      <w:r>
+        <w:rPr>
+          <w:rStyle w:val="eop"/>
+          <w:rFonts w:ascii="Times New Roman" w:hAnsi="Times New Roman" w:cs="Times New Roman"/>
+          <w:color w:val="000000"/>
+          <w:sz w:val="24"/>
+          <w:szCs w:val="24"/>
+        </w:rPr>
+        <w:t>i</w:t>
+      </w:r>
+      <w:proofErr w:type="spellEnd"/>
+      <w:r>
+        <w:rPr>
+          <w:rStyle w:val="eop"/>
+          <w:rFonts w:ascii="Times New Roman" w:hAnsi="Times New Roman" w:cs="Times New Roman"/>
+          <w:color w:val="000000"/>
+          <w:sz w:val="24"/>
+          <w:szCs w:val="24"/>
+        </w:rPr>
+        <w:t>. Strategy Pattern</w:t>
+      </w:r>
+    </w:p>
+    <w:p>
+      <w:pPr>
+        <w:rPr>
+          <w:rStyle w:val="eop"/>
+          <w:rFonts w:ascii="Times New Roman" w:hAnsi="Times New Roman" w:cs="Times New Roman"/>
+          <w:color w:val="000000"/>
+          <w:sz w:val="24"/>
+          <w:szCs w:val="24"/>
+        </w:rPr>
+      </w:pPr>
+      <w:r>
+        <w:rPr>
+          <w:rStyle w:val="eop"/>
+          <w:rFonts w:ascii="Times New Roman" w:hAnsi="Times New Roman" w:cs="Times New Roman"/>
+          <w:color w:val="000000"/>
+          <w:sz w:val="24"/>
+          <w:szCs w:val="24"/>
+        </w:rPr>
+        <w:tab/>
+        <w:t>j. Template Pattern</w:t>
+      </w:r>
+    </w:p>
+    <w:p>
+      <w:pPr>
+        <w:rPr>
+          <w:rStyle w:val="eop"/>
+          <w:rFonts w:ascii="Times New Roman" w:hAnsi="Times New Roman" w:cs="Times New Roman"/>
+          <w:color w:val="000000"/>
+          <w:sz w:val="24"/>
+          <w:szCs w:val="24"/>
+        </w:rPr>
+      </w:pPr>
+      <w:r>
+        <w:rPr>
+          <w:rStyle w:val="eop"/>
+          <w:rFonts w:ascii="Times New Roman" w:hAnsi="Times New Roman" w:cs="Times New Roman"/>
+          <w:color w:val="000000"/>
+          <w:sz w:val="24"/>
+          <w:szCs w:val="24"/>
+        </w:rPr>
+        <w:tab/>
+        <w:t>k. Visitor Pattern.</w:t>
+      </w:r>
+    </w:p>
+    <w:p>
+      <w:pPr>
+        <w:rPr>
+          <w:rStyle w:val="eop"/>
+          <w:rFonts w:ascii="Times New Roman" w:hAnsi="Times New Roman" w:cs="Times New Roman"/>
+          <w:color w:val="000000"/>
+          <w:sz w:val="24"/>
+          <w:szCs w:val="24"/>
+        </w:rPr>
+      </w:pPr>
+    </w:p>
+    <w:p>
+      <w:pPr>
+        <w:rPr>
+          <w:rStyle w:val="eop"/>
+          <w:rFonts w:ascii="Times New Roman" w:hAnsi="Times New Roman" w:cs="Times New Roman"/>
+          <w:color w:val="000000"/>
+          <w:sz w:val="24"/>
+          <w:szCs w:val="24"/>
+        </w:rPr>
+      </w:pPr>
+      <w:r>
+        <w:rPr>
+          <w:rStyle w:val="eop"/>
+          <w:rFonts w:ascii="Times New Roman" w:hAnsi="Times New Roman" w:cs="Times New Roman"/>
+          <w:color w:val="000000"/>
+          <w:sz w:val="24"/>
+          <w:szCs w:val="24"/>
+        </w:rPr>
+        <w:t>4. JEE Design Pattern - They are concerned with providing solutions to the Java-EE based applications and framework.</w:t>
+      </w:r>
+    </w:p>
+    <w:p>
+      <w:pPr>
+        <w:rPr>
+          <w:rStyle w:val="eop"/>
+          <w:rFonts w:ascii="Times New Roman" w:hAnsi="Times New Roman" w:cs="Times New Roman"/>
+          <w:color w:val="000000"/>
+          <w:sz w:val="24"/>
+          <w:szCs w:val="24"/>
+        </w:rPr>
+      </w:pPr>
+      <w:r>
+        <w:rPr>
+          <w:rStyle w:val="eop"/>
+          <w:rFonts w:ascii="Times New Roman" w:hAnsi="Times New Roman" w:cs="Times New Roman"/>
+          <w:color w:val="000000"/>
+          <w:sz w:val="24"/>
+          <w:szCs w:val="24"/>
+        </w:rPr>
+        <w:tab/>
+        <w:t>a. MVC Design Pattern</w:t>
+      </w:r>
+    </w:p>
+    <w:p>
+      <w:pPr>
+        <w:rPr>
+          <w:rStyle w:val="eop"/>
+          <w:rFonts w:ascii="Times New Roman" w:hAnsi="Times New Roman" w:cs="Times New Roman"/>
+          <w:color w:val="000000"/>
+          <w:sz w:val="24"/>
+          <w:szCs w:val="24"/>
+        </w:rPr>
+      </w:pPr>
+      <w:r>
+        <w:rPr>
+          <w:rStyle w:val="eop"/>
+          <w:rFonts w:ascii="Times New Roman" w:hAnsi="Times New Roman" w:cs="Times New Roman"/>
+          <w:color w:val="000000"/>
+          <w:sz w:val="24"/>
+          <w:szCs w:val="24"/>
+        </w:rPr>
+        <w:tab/>
+        <w:t>b. Dependency Injection Pattern</w:t>
+      </w:r>
+    </w:p>
+    <w:p>
+      <w:pPr>
+        <w:rPr>
+          <w:rStyle w:val="eop"/>
+          <w:rFonts w:ascii="Times New Roman" w:hAnsi="Times New Roman" w:cs="Times New Roman"/>
+          <w:color w:val="000000"/>
+          <w:sz w:val="24"/>
+          <w:szCs w:val="24"/>
+        </w:rPr>
+      </w:pPr>
+      <w:r>
+        <w:rPr>
+          <w:rStyle w:val="eop"/>
+          <w:rFonts w:ascii="Times New Roman" w:hAnsi="Times New Roman" w:cs="Times New Roman"/>
+          <w:color w:val="000000"/>
+          <w:sz w:val="24"/>
+          <w:szCs w:val="24"/>
+        </w:rPr>
+        <w:tab/>
+        <w:t>c. DAO Design Pattern</w:t>
+      </w:r>
+    </w:p>
+    <w:p>
+      <w:pPr>
+        <w:rPr>
+          <w:rStyle w:val="eop"/>
+          <w:rFonts w:ascii="Times New Roman" w:hAnsi="Times New Roman" w:cs="Times New Roman"/>
+          <w:color w:val="000000"/>
+          <w:sz w:val="24"/>
+          <w:szCs w:val="24"/>
+        </w:rPr>
+      </w:pPr>
+      <w:r>
+        <w:rPr>
+          <w:rStyle w:val="eop"/>
+          <w:rFonts w:ascii="Times New Roman" w:hAnsi="Times New Roman" w:cs="Times New Roman"/>
+          <w:color w:val="000000"/>
+          <w:sz w:val="24"/>
+          <w:szCs w:val="24"/>
+        </w:rPr>
+        <w:tab/>
+        <w:t>d. Business delegate Pattern</w:t>
+      </w:r>
+    </w:p>
+    <w:p>
+      <w:pPr>
+        <w:rPr>
+          <w:rStyle w:val="eop"/>
+          <w:rFonts w:ascii="Times New Roman" w:hAnsi="Times New Roman" w:cs="Times New Roman"/>
+          <w:color w:val="000000"/>
+          <w:sz w:val="24"/>
+          <w:szCs w:val="24"/>
+        </w:rPr>
+      </w:pPr>
+      <w:r>
+        <w:rPr>
+          <w:rStyle w:val="eop"/>
+          <w:rFonts w:ascii="Times New Roman" w:hAnsi="Times New Roman" w:cs="Times New Roman"/>
+          <w:color w:val="000000"/>
+          <w:sz w:val="24"/>
+          <w:szCs w:val="24"/>
+        </w:rPr>
+        <w:tab/>
+        <w:t>e. Intercepting Filter Pattern</w:t>
+      </w:r>
+    </w:p>
+    <w:p>
+      <w:pPr>
+        <w:rPr>
+          <w:rStyle w:val="eop"/>
+          <w:rFonts w:ascii="Times New Roman" w:hAnsi="Times New Roman" w:cs="Times New Roman"/>
+          <w:color w:val="000000"/>
+          <w:sz w:val="24"/>
+          <w:szCs w:val="24"/>
+        </w:rPr>
+      </w:pPr>
+      <w:r>
+        <w:rPr>
+          <w:rStyle w:val="eop"/>
+          <w:rFonts w:ascii="Times New Roman" w:hAnsi="Times New Roman" w:cs="Times New Roman"/>
+          <w:color w:val="000000"/>
+          <w:sz w:val="24"/>
+          <w:szCs w:val="24"/>
+        </w:rPr>
+        <w:tab/>
+        <w:t>f. Service Locator Pattern</w:t>
+      </w:r>
+    </w:p>
+    <w:p>
+      <w:pPr>
+        <w:rPr>
+          <w:rFonts w:ascii="Times New Roman" w:eastAsia="Times New Roman" w:hAnsi="Times New Roman" w:cs="Times New Roman"/>
+          <w:color w:val="000000"/>
+          <w:sz w:val="24"/>
+          <w:szCs w:val="24"/>
+        </w:rPr>
+      </w:pPr>
+      <w:r>
+        <w:rPr>
+          <w:rStyle w:val="eop"/>
+          <w:rFonts w:ascii="Times New Roman" w:hAnsi="Times New Roman" w:cs="Times New Roman"/>
+          <w:color w:val="000000"/>
+          <w:sz w:val="24"/>
+          <w:szCs w:val="24"/>
+        </w:rPr>
+        <w:tab/>
+        <w:t>g. Transfer Object Pattern</w:t>
+      </w:r>
+      <w:r>
+        <w:rPr>
+          <w:rStyle w:val="eop"/>
+          <w:color w:val="000000"/>
+          <w:sz w:val="24"/>
+          <w:szCs w:val="24"/>
+        </w:rPr>
+        <w:br w:type="page"/>
       </w:r>
     </w:p>
     <w:p>
@@ -102,6 +1015,7 @@
           <w:color w:val="000000"/>
           <w:lang w:val="en-IN"/>
         </w:rPr>
+        <w:lastRenderedPageBreak/>
         <w:t>Singleton Design Pattern</w:t>
       </w:r>
       <w:r>
@@ -1056,76 +1970,76 @@
           <w:color w:val="000000"/>
           <w:lang w:val="en-IN"/>
         </w:rPr>
+        <w:t>Observer Design Pattern</w:t>
+      </w:r>
+      <w:r>
+        <w:rPr>
+          <w:rStyle w:val="eop"/>
+          <w:color w:val="000000"/>
+        </w:rPr>
+        <w:t> </w:t>
+      </w:r>
+    </w:p>
+    <w:p>
+      <w:pPr>
+        <w:pStyle w:val="paragraph"/>
+        <w:shd w:val="clear" w:color="auto" w:fill="FFFFFF"/>
+        <w:spacing w:before="0" w:beforeAutospacing="0" w:after="0" w:afterAutospacing="0"/>
+        <w:textAlignment w:val="baseline"/>
+        <w:rPr>
+          <w:rFonts w:ascii="Segoe UI" w:hAnsi="Segoe UI" w:cs="Segoe UI"/>
+        </w:rPr>
+      </w:pPr>
+      <w:r>
+        <w:rPr>
+          <w:rStyle w:val="normaltextrun"/>
+          <w:color w:val="000000"/>
+          <w:lang w:val="en-IN"/>
+        </w:rPr>
+        <w:t xml:space="preserve">It is a </w:t>
+      </w:r>
+      <w:r>
+        <w:rPr>
+          <w:rStyle w:val="normaltextrun"/>
+          <w:color w:val="000000"/>
+          <w:lang w:val="en-IN"/>
+        </w:rPr>
+        <w:t>behavioural</w:t>
+      </w:r>
+      <w:r>
+        <w:rPr>
+          <w:rStyle w:val="normaltextrun"/>
+          <w:color w:val="000000"/>
+          <w:lang w:val="en-IN"/>
+        </w:rPr>
+        <w:t xml:space="preserve"> design pattern that allows an object, called the 'Subject', to notify other objects, called the 'Observers' when it's state changes. This pattern is used to establish one </w:t>
+      </w:r>
+      <w:proofErr w:type="spellStart"/>
+      <w:r>
+        <w:rPr>
+          <w:rStyle w:val="normaltextrun"/>
+          <w:color w:val="000000"/>
+          <w:lang w:val="en-IN"/>
+        </w:rPr>
+        <w:t>to</w:t>
+      </w:r>
+      <w:proofErr w:type="spellEnd"/>
+      <w:r>
+        <w:rPr>
+          <w:rStyle w:val="normaltextrun"/>
+          <w:color w:val="000000"/>
+          <w:lang w:val="en-IN"/>
+        </w:rPr>
+        <w:t xml:space="preserve"> </w:t>
+      </w:r>
+      <w:proofErr w:type="gramStart"/>
+      <w:r>
+        <w:rPr>
+          <w:rStyle w:val="normaltextrun"/>
+          <w:color w:val="000000"/>
+          <w:lang w:val="en-IN"/>
+        </w:rPr>
         <w:lastRenderedPageBreak/>
-        <w:t>Observer Design Pattern</w:t>
-      </w:r>
-      <w:r>
-        <w:rPr>
-          <w:rStyle w:val="eop"/>
-          <w:color w:val="000000"/>
-        </w:rPr>
-        <w:t> </w:t>
-      </w:r>
-    </w:p>
-    <w:p>
-      <w:pPr>
-        <w:pStyle w:val="paragraph"/>
-        <w:shd w:val="clear" w:color="auto" w:fill="FFFFFF"/>
-        <w:spacing w:before="0" w:beforeAutospacing="0" w:after="0" w:afterAutospacing="0"/>
-        <w:textAlignment w:val="baseline"/>
-        <w:rPr>
-          <w:rFonts w:ascii="Segoe UI" w:hAnsi="Segoe UI" w:cs="Segoe UI"/>
-        </w:rPr>
-      </w:pPr>
-      <w:r>
-        <w:rPr>
-          <w:rStyle w:val="normaltextrun"/>
-          <w:color w:val="000000"/>
-          <w:lang w:val="en-IN"/>
-        </w:rPr>
-        <w:t xml:space="preserve">It is a </w:t>
-      </w:r>
-      <w:r>
-        <w:rPr>
-          <w:rStyle w:val="normaltextrun"/>
-          <w:color w:val="000000"/>
-          <w:lang w:val="en-IN"/>
-        </w:rPr>
-        <w:t>behavioural</w:t>
-      </w:r>
-      <w:r>
-        <w:rPr>
-          <w:rStyle w:val="normaltextrun"/>
-          <w:color w:val="000000"/>
-          <w:lang w:val="en-IN"/>
-        </w:rPr>
-        <w:t xml:space="preserve"> design pattern that allows an object, called the 'Subject', to notify other objects, called the 'Observers' when it's state changes. This pattern is used to establish one </w:t>
-      </w:r>
-      <w:proofErr w:type="spellStart"/>
-      <w:r>
-        <w:rPr>
-          <w:rStyle w:val="normaltextrun"/>
-          <w:color w:val="000000"/>
-          <w:lang w:val="en-IN"/>
-        </w:rPr>
-        <w:t>to</w:t>
-      </w:r>
-      <w:proofErr w:type="spellEnd"/>
-      <w:r>
-        <w:rPr>
-          <w:rStyle w:val="normaltextrun"/>
-          <w:color w:val="000000"/>
-          <w:lang w:val="en-IN"/>
-        </w:rPr>
-        <w:t xml:space="preserve"> </w:t>
-      </w:r>
-      <w:proofErr w:type="gramStart"/>
-      <w:r>
-        <w:rPr>
-          <w:rStyle w:val="normaltextrun"/>
-          <w:color w:val="000000"/>
-          <w:lang w:val="en-IN"/>
-        </w:rPr>
         <w:t>many relationship</w:t>
       </w:r>
       <w:proofErr w:type="gramEnd"/>
@@ -1773,7 +2687,43 @@
           <w:color w:val="000000"/>
           <w:lang w:val="en-IN"/>
         </w:rPr>
-        <w:t xml:space="preserve">In this pattern, a decorator is a wrapper class that is used to add or modify functionality of an object at runtime. The decorator pattern involves creating an abstract decorator class that </w:t>
+        <w:t xml:space="preserve">In this pattern, a decorator is a wrapper class that is used to add or modify functionality of an object at runtime. The decorator pattern involves creating an abstract decorator class that provides an interface for adding </w:t>
+      </w:r>
+      <w:proofErr w:type="spellStart"/>
+      <w:r>
+        <w:rPr>
+          <w:rStyle w:val="normaltextrun"/>
+          <w:color w:val="000000"/>
+          <w:lang w:val="en-IN"/>
+        </w:rPr>
+        <w:t>behavior</w:t>
+      </w:r>
+      <w:proofErr w:type="spellEnd"/>
+      <w:r>
+        <w:rPr>
+          <w:rStyle w:val="normaltextrun"/>
+          <w:color w:val="000000"/>
+          <w:lang w:val="en-IN"/>
+        </w:rPr>
+        <w:t xml:space="preserve"> to a component, as well as one or more concrete decorator classes that actually add the </w:t>
+      </w:r>
+      <w:proofErr w:type="spellStart"/>
+      <w:r>
+        <w:rPr>
+          <w:rStyle w:val="normaltextrun"/>
+          <w:color w:val="000000"/>
+          <w:lang w:val="en-IN"/>
+        </w:rPr>
+        <w:t>behavior</w:t>
+      </w:r>
+      <w:proofErr w:type="spellEnd"/>
+      <w:r>
+        <w:rPr>
+          <w:rStyle w:val="normaltextrun"/>
+          <w:color w:val="000000"/>
+          <w:lang w:val="en-IN"/>
+        </w:rPr>
+        <w:t xml:space="preserve">. The component class and the decorator classes </w:t>
       </w:r>
       <w:r>
         <w:rPr>
@@ -1782,43 +2732,7 @@
           <w:lang w:val="en-IN"/>
         </w:rPr>
         <w:lastRenderedPageBreak/>
-        <w:t xml:space="preserve">provides an interface for adding </w:t>
-      </w:r>
-      <w:proofErr w:type="spellStart"/>
-      <w:r>
-        <w:rPr>
-          <w:rStyle w:val="normaltextrun"/>
-          <w:color w:val="000000"/>
-          <w:lang w:val="en-IN"/>
-        </w:rPr>
-        <w:t>behavior</w:t>
-      </w:r>
-      <w:proofErr w:type="spellEnd"/>
-      <w:r>
-        <w:rPr>
-          <w:rStyle w:val="normaltextrun"/>
-          <w:color w:val="000000"/>
-          <w:lang w:val="en-IN"/>
-        </w:rPr>
-        <w:t xml:space="preserve"> to a component, as well as one or more concrete decorator classes that actually add the </w:t>
-      </w:r>
-      <w:proofErr w:type="spellStart"/>
-      <w:r>
-        <w:rPr>
-          <w:rStyle w:val="normaltextrun"/>
-          <w:color w:val="000000"/>
-          <w:lang w:val="en-IN"/>
-        </w:rPr>
-        <w:t>behavior</w:t>
-      </w:r>
-      <w:proofErr w:type="spellEnd"/>
-      <w:r>
-        <w:rPr>
-          <w:rStyle w:val="normaltextrun"/>
-          <w:color w:val="000000"/>
-          <w:lang w:val="en-IN"/>
-        </w:rPr>
-        <w:t>. The component class and the decorator classes all implement the same interface, which allows the decorator to be used in place of the original component.</w:t>
+        <w:t>all implement the same interface, which allows the decorator to be used in place of the original component.</w:t>
       </w:r>
     </w:p>
     <w:p>
@@ -3780,26 +4694,34 @@
           <w:color w:val="000000"/>
           <w:lang w:val="en-IN"/>
         </w:rPr>
+        <w:t xml:space="preserve">The client code creates an instance of the Basic Pizza class and then creates a new instance of the Pepperoni pizza class, passing the Basic Pizza Instance as parameter. The Pepperoni class "decorates" the </w:t>
+      </w:r>
+      <w:proofErr w:type="spellStart"/>
+      <w:r>
+        <w:rPr>
+          <w:rStyle w:val="normaltextrun"/>
+          <w:color w:val="000000"/>
+          <w:lang w:val="en-IN"/>
+        </w:rPr>
+        <w:t>BasicPizza</w:t>
+      </w:r>
+      <w:proofErr w:type="spellEnd"/>
+      <w:r>
+        <w:rPr>
+          <w:rStyle w:val="normaltextrun"/>
+          <w:color w:val="000000"/>
+          <w:lang w:val="en-IN"/>
+        </w:rPr>
+        <w:t xml:space="preserve"> Object by adding pepperoni to it, and the resulting object is printed </w:t>
+      </w:r>
+      <w:r>
+        <w:rPr>
+          <w:rStyle w:val="normaltextrun"/>
+          <w:color w:val="000000"/>
+          <w:lang w:val="en-IN"/>
+        </w:rPr>
         <w:lastRenderedPageBreak/>
-        <w:t xml:space="preserve">The client code creates an instance of the Basic Pizza class and then creates a new instance of the Pepperoni pizza class, passing the Basic Pizza Instance as parameter. The Pepperoni class "decorates" the </w:t>
-      </w:r>
-      <w:proofErr w:type="spellStart"/>
-      <w:r>
-        <w:rPr>
-          <w:rStyle w:val="normaltextrun"/>
-          <w:color w:val="000000"/>
-          <w:lang w:val="en-IN"/>
-        </w:rPr>
-        <w:t>BasicPizza</w:t>
-      </w:r>
-      <w:proofErr w:type="spellEnd"/>
-      <w:r>
-        <w:rPr>
-          <w:rStyle w:val="normaltextrun"/>
-          <w:color w:val="000000"/>
-          <w:lang w:val="en-IN"/>
-        </w:rPr>
-        <w:t xml:space="preserve"> Object by adding pepperoni to it, and the resulting object is printed out with its description and cost. The same approach can be used to add other toppings or ingredients to the pizza, without changing the original pizza object or class.</w:t>
+        <w:t>out with its description and cost. The same approach can be used to add other toppings or ingredients to the pizza, without changing the original pizza object or class.</w:t>
       </w:r>
       <w:r>
         <w:rPr>
@@ -4239,7 +5161,6 @@
           <w:i/>
           <w:color w:val="000000"/>
         </w:rPr>
-        <w:lastRenderedPageBreak/>
         <w:t xml:space="preserve">class </w:t>
       </w:r>
       <w:proofErr w:type="spellStart"/>
@@ -4490,6 +5411,13 @@
           <w:color w:val="000000"/>
         </w:rPr>
         <w:br/>
+      </w:r>
+      <w:r>
+        <w:rPr>
+          <w:i/>
+          <w:color w:val="000000"/>
+        </w:rPr>
+        <w:lastRenderedPageBreak/>
         <w:t xml:space="preserve"> </w:t>
       </w:r>
       <w:r>
@@ -5115,32 +6043,38 @@
           <w:b/>
           <w:color w:val="000000"/>
         </w:rPr>
+        <w:t>Adapter Design P</w:t>
+      </w:r>
+      <w:r>
+        <w:rPr>
+          <w:b/>
+          <w:color w:val="000000"/>
+        </w:rPr>
+        <w:t>attern</w:t>
+      </w:r>
+    </w:p>
+    <w:p>
+      <w:pPr>
+        <w:pStyle w:val="paragraph"/>
+        <w:shd w:val="clear" w:color="auto" w:fill="FFFFFF"/>
+        <w:spacing w:after="0"/>
+        <w:textAlignment w:val="baseline"/>
+        <w:rPr>
+          <w:color w:val="000000"/>
+        </w:rPr>
+      </w:pPr>
+      <w:r>
+        <w:rPr>
+          <w:color w:val="000000"/>
+        </w:rPr>
+        <w:t xml:space="preserve">Adapter design pattern is a design pattern that allows incompatible interfaces to work together. It is used when two classes or components have different interfaces, and they need to work together </w:t>
+      </w:r>
+      <w:r>
+        <w:rPr>
+          <w:color w:val="000000"/>
+        </w:rPr>
         <w:lastRenderedPageBreak/>
-        <w:t>Adapter Design P</w:t>
-      </w:r>
-      <w:r>
-        <w:rPr>
-          <w:b/>
-          <w:color w:val="000000"/>
-        </w:rPr>
-        <w:t>attern</w:t>
-      </w:r>
-    </w:p>
-    <w:p>
-      <w:pPr>
-        <w:pStyle w:val="paragraph"/>
-        <w:shd w:val="clear" w:color="auto" w:fill="FFFFFF"/>
-        <w:spacing w:after="0"/>
-        <w:textAlignment w:val="baseline"/>
-        <w:rPr>
-          <w:color w:val="000000"/>
-        </w:rPr>
-      </w:pPr>
-      <w:r>
-        <w:rPr>
-          <w:color w:val="000000"/>
-        </w:rPr>
-        <w:t>Adapter design pattern is a design pattern that allows incompatible interfaces to work together. It is used when two classes or components have different interfaces, and they need to work together in the same system. The adapter acts as a bridge between the two interfaces, allowing them to communicate with each other.</w:t>
+        <w:t>in the same system. The adapter acts as a bridge between the two interfaces, allowing them to communicate with each other.</w:t>
       </w:r>
     </w:p>
     <w:p>
@@ -5948,13 +6882,6 @@
           <w:color w:val="000000"/>
         </w:rPr>
         <w:br/>
-      </w:r>
-      <w:r>
-        <w:rPr>
-          <w:i/>
-          <w:color w:val="000000"/>
-        </w:rPr>
-        <w:lastRenderedPageBreak/>
         <w:t xml:space="preserve"> </w:t>
       </w:r>
       <w:r>
@@ -6149,6 +7076,13 @@
           <w:color w:val="000000"/>
         </w:rPr>
         <w:br/>
+      </w:r>
+      <w:r>
+        <w:rPr>
+          <w:i/>
+          <w:color w:val="000000"/>
+        </w:rPr>
+        <w:lastRenderedPageBreak/>
         <w:t xml:space="preserve"> </w:t>
       </w:r>
       <w:r>
@@ -6669,21 +7603,21 @@
           <w:color w:val="000000"/>
         </w:rPr>
         <w:br/>
-        <w:t xml:space="preserve">In the strategy pattern, we have a context object that contains a reference to a strategy object. </w:t>
+        <w:t xml:space="preserve">In the strategy pattern, we have a context object that contains a reference to a strategy object. The strategy object encapsulates the algorithm that needs to be performed. The context object is responsible for setting the strategy object and executing the algorithm. </w:t>
+      </w:r>
+      <w:r>
+        <w:rPr>
+          <w:color w:val="000000"/>
+        </w:rPr>
+        <w:br/>
+        <w:t xml:space="preserve">The strategy pattern is useful in situations where you need to switch between multiple algorithms </w:t>
       </w:r>
       <w:r>
         <w:rPr>
           <w:color w:val="000000"/>
         </w:rPr>
         <w:lastRenderedPageBreak/>
-        <w:t xml:space="preserve">The strategy object encapsulates the algorithm that needs to be performed. The context object is responsible for setting the strategy object and executing the algorithm. </w:t>
-      </w:r>
-      <w:r>
-        <w:rPr>
-          <w:color w:val="000000"/>
-        </w:rPr>
-        <w:br/>
-        <w:t>The strategy pattern is useful in situations where you need to switch between multiple algorithms dynamically, or when you want to provide multiple implementation options for a single behavior.</w:t>
+        <w:t>dynamically, or when you want to provide multiple implementation options for a single behavior.</w:t>
       </w:r>
     </w:p>
     <w:p>
@@ -7793,13 +8727,6 @@
           <w:color w:val="000000"/>
         </w:rPr>
         <w:br/>
-      </w:r>
-      <w:r>
-        <w:rPr>
-          <w:i/>
-          <w:color w:val="000000"/>
-        </w:rPr>
-        <w:lastRenderedPageBreak/>
         <w:t xml:space="preserve"> </w:t>
       </w:r>
       <w:r>
@@ -7883,6 +8810,13 @@
           <w:color w:val="000000"/>
         </w:rPr>
         <w:br/>
+      </w:r>
+      <w:r>
+        <w:rPr>
+          <w:i/>
+          <w:color w:val="000000"/>
+        </w:rPr>
+        <w:lastRenderedPageBreak/>
         <w:t xml:space="preserve"> </w:t>
       </w:r>
       <w:r>
@@ -8376,24 +9310,24 @@
           <w:b/>
           <w:color w:val="000000"/>
         </w:rPr>
+        <w:t>Façade Design Pattern</w:t>
+      </w:r>
+    </w:p>
+    <w:p>
+      <w:pPr>
+        <w:pStyle w:val="paragraph"/>
+        <w:shd w:val="clear" w:color="auto" w:fill="FFFFFF"/>
+        <w:spacing w:after="0"/>
+        <w:textAlignment w:val="baseline"/>
+        <w:rPr>
+          <w:color w:val="000000"/>
+        </w:rPr>
+      </w:pPr>
+      <w:r>
+        <w:rPr>
+          <w:color w:val="000000"/>
+        </w:rPr>
         <w:lastRenderedPageBreak/>
-        <w:t>Façade Design Pattern</w:t>
-      </w:r>
-    </w:p>
-    <w:p>
-      <w:pPr>
-        <w:pStyle w:val="paragraph"/>
-        <w:shd w:val="clear" w:color="auto" w:fill="FFFFFF"/>
-        <w:spacing w:after="0"/>
-        <w:textAlignment w:val="baseline"/>
-        <w:rPr>
-          <w:color w:val="000000"/>
-        </w:rPr>
-      </w:pPr>
-      <w:r>
-        <w:rPr>
-          <w:color w:val="000000"/>
-        </w:rPr>
         <w:t>The facade design pattern involves creating a single interface that encapsulates and simplifies the interactions with the underlying system. This interface is implemented as a separate class that sits between the client and the underlying subsystems. The facade class provides a simple set of methods that the client can use to interact with the system. Behind the scenes, the facade class delegates the requests to the appropriate classes in the subsystems.</w:t>
       </w:r>
     </w:p>

</xml_diff>